<commit_message>
Converting Word documents to MarkDown: "Overloading": Manually checking differences between rendered MarkDown and Word. Last checks if markup looks ok.
</commit_message>
<xml_diff>
--- a/1. Spec/17. Object Resolution/2. Overloading.docx
+++ b/1. Spec/17. Object Resolution/2. Overloading.docx
@@ -1,6 +1,6 @@
 
 <file path=word/document.xml><?xml version="1.0" encoding="utf-8"?>
-<w:document xmlns:wpc="http://schemas.microsoft.com/office/word/2010/wordprocessingCanvas" xmlns:cx="http://schemas.microsoft.com/office/drawing/2014/chartex" xmlns:cx1="http://schemas.microsoft.com/office/drawing/2015/9/8/chartex" xmlns:cx2="http://schemas.microsoft.com/office/drawing/2015/10/21/chartex" xmlns:cx3="http://schemas.microsoft.com/office/drawing/2016/5/9/chartex" xmlns:cx4="http://schemas.microsoft.com/office/drawing/2016/5/10/chartex" xmlns:cx5="http://schemas.microsoft.com/office/drawing/2016/5/11/chartex" xmlns:cx6="http://schemas.microsoft.com/office/drawing/2016/5/12/chartex" xmlns:cx7="http://schemas.microsoft.com/office/drawing/2016/5/13/chartex" xmlns:cx8="http://schemas.microsoft.com/office/drawing/2016/5/14/chartex" xmlns:mc="http://schemas.openxmlformats.org/markup-compatibility/2006" xmlns:aink="http://schemas.microsoft.com/office/drawing/2016/ink" xmlns:am3d="http://schemas.microsoft.com/office/drawing/2017/model3d" xmlns:o="urn:schemas-microsoft-com:office:office" xmlns:r="http://schemas.openxmlformats.org/officeDocument/2006/relationships" xmlns:m="http://schemas.openxmlformats.org/officeDocument/2006/math" xmlns:v="urn:schemas-microsoft-com:vml" xmlns:wp14="http://schemas.microsoft.com/office/word/2010/wordprocessingDrawing" xmlns:wp="http://schemas.openxmlformats.org/drawingml/2006/wordprocessingDrawing" xmlns:w10="urn:schemas-microsoft-com:office:word" xmlns:w="http://schemas.openxmlformats.org/wordprocessingml/2006/main" xmlns:w14="http://schemas.microsoft.com/office/word/2010/wordml" xmlns:w15="http://schemas.microsoft.com/office/word/2012/wordml" xmlns:w16cid="http://schemas.microsoft.com/office/word/2016/wordml/cid" xmlns:w16se="http://schemas.microsoft.com/office/word/2015/wordml/symex" xmlns:wpg="http://schemas.microsoft.com/office/word/2010/wordprocessingGroup" xmlns:wpi="http://schemas.microsoft.com/office/word/2010/wordprocessingInk" xmlns:wne="http://schemas.microsoft.com/office/word/2006/wordml" xmlns:wps="http://schemas.microsoft.com/office/word/2010/wordprocessingShape" mc:Ignorable="w14 w15 w16se w16cid wp14">
+<w:document xmlns:wpc="http://schemas.microsoft.com/office/word/2010/wordprocessingCanvas" xmlns:cx="http://schemas.microsoft.com/office/drawing/2014/chartex" xmlns:cx1="http://schemas.microsoft.com/office/drawing/2015/9/8/chartex" xmlns:cx2="http://schemas.microsoft.com/office/drawing/2015/10/21/chartex" xmlns:cx3="http://schemas.microsoft.com/office/drawing/2016/5/9/chartex" xmlns:cx4="http://schemas.microsoft.com/office/drawing/2016/5/10/chartex" xmlns:cx5="http://schemas.microsoft.com/office/drawing/2016/5/11/chartex" xmlns:cx6="http://schemas.microsoft.com/office/drawing/2016/5/12/chartex" xmlns:cx7="http://schemas.microsoft.com/office/drawing/2016/5/13/chartex" xmlns:cx8="http://schemas.microsoft.com/office/drawing/2016/5/14/chartex" xmlns:mc="http://schemas.openxmlformats.org/markup-compatibility/2006" xmlns:aink="http://schemas.microsoft.com/office/drawing/2016/ink" xmlns:am3d="http://schemas.microsoft.com/office/drawing/2017/model3d" xmlns:o="urn:schemas-microsoft-com:office:office" xmlns:r="http://schemas.openxmlformats.org/officeDocument/2006/relationships" xmlns:m="http://schemas.openxmlformats.org/officeDocument/2006/math" xmlns:v="urn:schemas-microsoft-com:vml" xmlns:wp14="http://schemas.microsoft.com/office/word/2010/wordprocessingDrawing" xmlns:wp="http://schemas.openxmlformats.org/drawingml/2006/wordprocessingDrawing" xmlns:w10="urn:schemas-microsoft-com:office:word" xmlns:w="http://schemas.openxmlformats.org/wordprocessingml/2006/main" xmlns:w14="http://schemas.microsoft.com/office/word/2010/wordml" xmlns:w15="http://schemas.microsoft.com/office/word/2012/wordml" xmlns:w16cex="http://schemas.microsoft.com/office/word/2018/wordml/cex" xmlns:w16cid="http://schemas.microsoft.com/office/word/2016/wordml/cid" xmlns:w16="http://schemas.microsoft.com/office/word/2018/wordml" xmlns:w16se="http://schemas.microsoft.com/office/word/2015/wordml/symex" xmlns:wpg="http://schemas.microsoft.com/office/word/2010/wordprocessingGroup" xmlns:wpi="http://schemas.microsoft.com/office/word/2010/wordprocessingInk" xmlns:wne="http://schemas.microsoft.com/office/word/2006/wordml" xmlns:wps="http://schemas.microsoft.com/office/word/2010/wordprocessingShape" mc:Ignorable="w14 w15 w16se w16cid w16 w16cex wp14">
   <w:background w:color="000000"/>
   <w:body>
     <w:p>
@@ -61,28 +61,6 @@
         </w:rPr>
         <w:t>Overloading</w:t>
       </w:r>
-      <w:bookmarkStart w:id="0" w:name="_GoBack"/>
-      <w:bookmarkEnd w:id="0"/>
-    </w:p>
-    <w:p>
-      <w:pPr>
-        <w:rPr>
-          <w:lang w:val="nl-NL"/>
-        </w:rPr>
-      </w:pPr>
-      <w:r>
-        <w:rPr>
-          <w:lang w:val="nl-NL"/>
-        </w:rPr>
-        <w:t>Overloading</w:t>
-      </w:r>
-    </w:p>
-    <w:p>
-      <w:pPr>
-        <w:rPr>
-          <w:lang w:val="nl-NL"/>
-        </w:rPr>
-      </w:pPr>
     </w:p>
     <w:p>
       <w:pPr>
@@ -249,39 +227,36 @@
         </w:rPr>
         <w:t>is Stop de variable identifier en Button de Class.</w:t>
       </w:r>
-    </w:p>
-    <w:p>
-      <w:pPr>
-        <w:rPr>
-          <w:lang w:val="nl-NL"/>
-        </w:rPr>
-      </w:pPr>
+      <w:r>
+        <w:rPr>
+          <w:lang w:val="nl-NL"/>
+        </w:rPr>
+        <w:t xml:space="preserve"> </w:t>
+      </w:r>
       <w:r>
         <w:rPr>
           <w:lang w:val="nl-NL"/>
         </w:rPr>
         <w:t>De button heet dus Stop.</w:t>
       </w:r>
-    </w:p>
-    <w:p>
-      <w:pPr>
-        <w:rPr>
-          <w:lang w:val="nl-NL"/>
-        </w:rPr>
-      </w:pPr>
+      <w:r>
+        <w:rPr>
+          <w:lang w:val="nl-NL"/>
+        </w:rPr>
+        <w:t xml:space="preserve"> </w:t>
+      </w:r>
       <w:r>
         <w:rPr>
           <w:lang w:val="nl-NL"/>
         </w:rPr>
         <w:t>Maar je zult meer dingen kunnen hebben die Stop</w:t>
       </w:r>
-    </w:p>
-    <w:p>
-      <w:pPr>
-        <w:rPr>
-          <w:lang w:val="nl-NL"/>
-        </w:rPr>
-      </w:pPr>
+      <w:r>
+        <w:rPr>
+          <w:lang w:val="nl-NL"/>
+        </w:rPr>
+        <w:t xml:space="preserve"> </w:t>
+      </w:r>
       <w:r>
         <w:rPr>
           <w:lang w:val="nl-NL"/>
@@ -295,6 +270,13 @@
           <w:lang w:val="nl-NL"/>
         </w:rPr>
       </w:pPr>
+    </w:p>
+    <w:p>
+      <w:pPr>
+        <w:rPr>
+          <w:lang w:val="nl-NL"/>
+        </w:rPr>
+      </w:pPr>
       <w:r>
         <w:rPr>
           <w:lang w:val="nl-NL"/>
@@ -308,24 +290,42 @@
           <w:lang w:val="nl-NL"/>
         </w:rPr>
       </w:pPr>
+    </w:p>
+    <w:p>
+      <w:pPr>
+        <w:rPr>
+          <w:lang w:val="nl-NL"/>
+        </w:rPr>
+      </w:pPr>
       <w:r>
         <w:rPr>
           <w:lang w:val="nl-NL"/>
         </w:rPr>
         <w:t>Als je na de identifier het type benoemt, kun je</w:t>
       </w:r>
-    </w:p>
-    <w:p>
-      <w:pPr>
-        <w:rPr>
-          <w:lang w:val="nl-NL"/>
-        </w:rPr>
-      </w:pPr>
-      <w:r>
-        <w:rPr>
-          <w:lang w:val="nl-NL"/>
-        </w:rPr>
-        <w:t>daarmee wel specifiek idenficeren welke Stop je bedoelt.</w:t>
+      <w:r>
+        <w:rPr>
+          <w:lang w:val="nl-NL"/>
+        </w:rPr>
+        <w:t xml:space="preserve"> </w:t>
+      </w:r>
+      <w:r>
+        <w:rPr>
+          <w:lang w:val="nl-NL"/>
+        </w:rPr>
+        <w:t>daarmee wel specifiek iden</w:t>
+      </w:r>
+      <w:r>
+        <w:rPr>
+          <w:lang w:val="nl-NL"/>
+        </w:rPr>
+        <w:t>ti</w:t>
+      </w:r>
+      <w:r>
+        <w:rPr>
+          <w:lang w:val="nl-NL"/>
+        </w:rPr>
+        <w:t>ficeren welke Stop je bedoelt.</w:t>
       </w:r>
     </w:p>
     <w:p>
@@ -367,13 +367,12 @@
         </w:rPr>
         <w:t>En is de declaratie slechts de identificatie zoals het menselijk ook dat wil zien,</w:t>
       </w:r>
-    </w:p>
-    <w:p>
-      <w:pPr>
-        <w:rPr>
-          <w:lang w:val="nl-NL"/>
-        </w:rPr>
-      </w:pPr>
+      <w:r>
+        <w:rPr>
+          <w:lang w:val="nl-NL"/>
+        </w:rPr>
+        <w:t xml:space="preserve"> </w:t>
+      </w:r>
       <w:r>
         <w:rPr>
           <w:lang w:val="nl-NL"/>
@@ -401,8 +400,6 @@
         <w:t>JJ</w:t>
       </w:r>
     </w:p>
-    <w:p/>
-    <w:p/>
     <w:p>
       <w:pPr>
         <w:pStyle w:val="Heading2"/>
@@ -415,13 +412,15 @@
       <w:r>
         <w:t>In J Code you could do overloading in which anything of the declaration can differ. If you use</w:t>
       </w:r>
-    </w:p>
-    <w:p>
+      <w:r>
+        <w:t xml:space="preserve"> </w:t>
+      </w:r>
       <w:r>
         <w:t>named arguments than you can do same parameter types. You can link to any symbol anyway,</w:t>
       </w:r>
-    </w:p>
-    <w:p>
+      <w:r>
+        <w:t xml:space="preserve"> </w:t>
+      </w:r>
       <w:r>
         <w:t>so it would be just a matter of what you see in text code.</w:t>
       </w:r>
@@ -438,7 +437,7 @@
 </file>
 
 <file path=word/styles.xml><?xml version="1.0" encoding="utf-8"?>
-<w:styles xmlns:mc="http://schemas.openxmlformats.org/markup-compatibility/2006" xmlns:r="http://schemas.openxmlformats.org/officeDocument/2006/relationships" xmlns:w="http://schemas.openxmlformats.org/wordprocessingml/2006/main" xmlns:w14="http://schemas.microsoft.com/office/word/2010/wordml" xmlns:w15="http://schemas.microsoft.com/office/word/2012/wordml" xmlns:w16cid="http://schemas.microsoft.com/office/word/2016/wordml/cid" xmlns:w16se="http://schemas.microsoft.com/office/word/2015/wordml/symex" mc:Ignorable="w14 w15 w16se w16cid">
+<w:styles xmlns:mc="http://schemas.openxmlformats.org/markup-compatibility/2006" xmlns:r="http://schemas.openxmlformats.org/officeDocument/2006/relationships" xmlns:w="http://schemas.openxmlformats.org/wordprocessingml/2006/main" xmlns:w14="http://schemas.microsoft.com/office/word/2010/wordml" xmlns:w15="http://schemas.microsoft.com/office/word/2012/wordml" xmlns:w16cex="http://schemas.microsoft.com/office/word/2018/wordml/cex" xmlns:w16cid="http://schemas.microsoft.com/office/word/2016/wordml/cid" xmlns:w16="http://schemas.microsoft.com/office/word/2018/wordml" xmlns:w16se="http://schemas.microsoft.com/office/word/2015/wordml/symex" mc:Ignorable="w14 w15 w16se w16cid w16 w16cex">
   <w:docDefaults>
     <w:rPrDefault>
       <w:rPr>
@@ -894,11 +893,15 @@
   </w:style>
   <w:style w:type="character" w:default="1" w:styleId="DefaultParagraphFont">
     <w:name w:val="Default Paragraph Font"/>
+    <w:uiPriority w:val="1"/>
     <w:semiHidden/>
+    <w:unhideWhenUsed/>
   </w:style>
   <w:style w:type="table" w:default="1" w:styleId="TableNormal">
     <w:name w:val="Normal Table"/>
+    <w:uiPriority w:val="99"/>
     <w:semiHidden/>
+    <w:unhideWhenUsed/>
     <w:tblPr>
       <w:tblInd w:w="0" w:type="dxa"/>
       <w:tblCellMar>
@@ -911,7 +914,9 @@
   </w:style>
   <w:style w:type="numbering" w:default="1" w:styleId="NoList">
     <w:name w:val="No List"/>
+    <w:uiPriority w:val="99"/>
     <w:semiHidden/>
+    <w:unhideWhenUsed/>
   </w:style>
   <w:style w:type="character" w:customStyle="1" w:styleId="Style6pt">
     <w:name w:val="Style 6 pt"/>

</xml_diff>